<commit_message>
Tambah fungsi TTD THL
</commit_message>
<xml_diff>
--- a/template/Template_Laporan_THL.docx
+++ b/template/Template_Laporan_THL.docx
@@ -72,6 +72,7 @@
         </w:rPr>
         <w:t>{</w:t>
       </w:r>
+      <w:proofErr w:type="spellStart"/>
       <w:r>
         <w:rPr>
           <w:rFonts w:ascii="Times New Roman" w:eastAsia="Times New Roman" w:hAnsi="Times New Roman" w:cs="Times New Roman"/>
@@ -80,6 +81,7 @@
         </w:rPr>
         <w:t>NamaAsisten</w:t>
       </w:r>
+      <w:proofErr w:type="spellEnd"/>
       <w:r>
         <w:rPr>
           <w:rFonts w:ascii="Times New Roman" w:eastAsia="Times New Roman" w:hAnsi="Times New Roman" w:cs="Times New Roman"/>
@@ -97,13 +99,23 @@
           <w:szCs w:val="24"/>
         </w:rPr>
       </w:pPr>
+      <w:proofErr w:type="spellStart"/>
       <w:r>
         <w:rPr>
           <w:rFonts w:ascii="Times New Roman" w:eastAsia="Times New Roman" w:hAnsi="Times New Roman" w:cs="Times New Roman"/>
           <w:sz w:val="24"/>
           <w:szCs w:val="24"/>
         </w:rPr>
-        <w:t>Instansi/Dept</w:t>
+        <w:t>Instansi</w:t>
+      </w:r>
+      <w:proofErr w:type="spellEnd"/>
+      <w:r>
+        <w:rPr>
+          <w:rFonts w:ascii="Times New Roman" w:eastAsia="Times New Roman" w:hAnsi="Times New Roman" w:cs="Times New Roman"/>
+          <w:sz w:val="24"/>
+          <w:szCs w:val="24"/>
+        </w:rPr>
+        <w:t>/Dept</w:t>
       </w:r>
       <w:r>
         <w:rPr>
@@ -112,7 +124,34 @@
           <w:szCs w:val="24"/>
         </w:rPr>
         <w:tab/>
-        <w:t>: Departemen Teknik Geodes</w:t>
+        <w:t xml:space="preserve">: </w:t>
+      </w:r>
+      <w:proofErr w:type="spellStart"/>
+      <w:r>
+        <w:rPr>
+          <w:rFonts w:ascii="Times New Roman" w:eastAsia="Times New Roman" w:hAnsi="Times New Roman" w:cs="Times New Roman"/>
+          <w:sz w:val="24"/>
+          <w:szCs w:val="24"/>
+        </w:rPr>
+        <w:t>Departemen</w:t>
+      </w:r>
+      <w:proofErr w:type="spellEnd"/>
+      <w:r>
+        <w:rPr>
+          <w:rFonts w:ascii="Times New Roman" w:eastAsia="Times New Roman" w:hAnsi="Times New Roman" w:cs="Times New Roman"/>
+          <w:sz w:val="24"/>
+          <w:szCs w:val="24"/>
+        </w:rPr>
+        <w:t xml:space="preserve"> Teknik </w:t>
+      </w:r>
+      <w:proofErr w:type="spellStart"/>
+      <w:r>
+        <w:rPr>
+          <w:rFonts w:ascii="Times New Roman" w:eastAsia="Times New Roman" w:hAnsi="Times New Roman" w:cs="Times New Roman"/>
+          <w:sz w:val="24"/>
+          <w:szCs w:val="24"/>
+        </w:rPr>
+        <w:t>Geodes</w:t>
       </w:r>
       <w:r>
         <w:rPr>
@@ -122,6 +161,7 @@
         </w:rPr>
         <w:t>i</w:t>
       </w:r>
+      <w:proofErr w:type="spellEnd"/>
     </w:p>
     <w:p>
       <w:pPr>
@@ -131,6 +171,7 @@
           <w:szCs w:val="24"/>
         </w:rPr>
       </w:pPr>
+      <w:proofErr w:type="spellStart"/>
       <w:r>
         <w:rPr>
           <w:rFonts w:ascii="Times New Roman" w:eastAsia="Times New Roman" w:hAnsi="Times New Roman" w:cs="Times New Roman"/>
@@ -139,6 +180,7 @@
         </w:rPr>
         <w:t>Periode</w:t>
       </w:r>
+      <w:proofErr w:type="spellEnd"/>
       <w:r>
         <w:rPr>
           <w:rFonts w:ascii="Times New Roman" w:eastAsia="Times New Roman" w:hAnsi="Times New Roman" w:cs="Times New Roman"/>
@@ -188,6 +230,7 @@
         </w:rPr>
         <w:t>{</w:t>
       </w:r>
+      <w:proofErr w:type="spellStart"/>
       <w:r>
         <w:rPr>
           <w:rFonts w:ascii="Times New Roman" w:eastAsia="Times New Roman" w:hAnsi="Times New Roman" w:cs="Times New Roman"/>
@@ -196,6 +239,7 @@
         </w:rPr>
         <w:t>Tahun</w:t>
       </w:r>
+      <w:proofErr w:type="spellEnd"/>
       <w:r>
         <w:rPr>
           <w:rFonts w:ascii="Times New Roman" w:eastAsia="Times New Roman" w:hAnsi="Times New Roman" w:cs="Times New Roman"/>
@@ -360,6 +404,7 @@
                 <w:szCs w:val="24"/>
               </w:rPr>
             </w:pPr>
+            <w:proofErr w:type="spellStart"/>
             <w:r>
               <w:rPr>
                 <w:rFonts w:ascii="Times New Roman" w:eastAsia="Times New Roman" w:hAnsi="Times New Roman" w:cs="Times New Roman"/>
@@ -369,6 +414,7 @@
               </w:rPr>
               <w:t>Tanggal</w:t>
             </w:r>
+            <w:proofErr w:type="spellEnd"/>
           </w:p>
         </w:tc>
         <w:tc>
@@ -480,6 +526,7 @@
                 <w:szCs w:val="24"/>
               </w:rPr>
             </w:pPr>
+            <w:proofErr w:type="spellStart"/>
             <w:r>
               <w:rPr>
                 <w:rFonts w:ascii="Times New Roman" w:eastAsia="Times New Roman" w:hAnsi="Times New Roman" w:cs="Times New Roman"/>
@@ -487,7 +534,17 @@
                 <w:sz w:val="24"/>
                 <w:szCs w:val="24"/>
               </w:rPr>
-              <w:t>Jumlah Jam</w:t>
+              <w:t>Jumlah</w:t>
+            </w:r>
+            <w:proofErr w:type="spellEnd"/>
+            <w:r>
+              <w:rPr>
+                <w:rFonts w:ascii="Times New Roman" w:eastAsia="Times New Roman" w:hAnsi="Times New Roman" w:cs="Times New Roman"/>
+                <w:b/>
+                <w:sz w:val="24"/>
+                <w:szCs w:val="24"/>
+              </w:rPr>
+              <w:t xml:space="preserve"> Jam</w:t>
             </w:r>
           </w:p>
         </w:tc>
@@ -520,6 +577,7 @@
                 <w:szCs w:val="24"/>
               </w:rPr>
             </w:pPr>
+            <w:proofErr w:type="spellStart"/>
             <w:r>
               <w:rPr>
                 <w:rFonts w:ascii="Times New Roman" w:eastAsia="Times New Roman" w:hAnsi="Times New Roman" w:cs="Times New Roman"/>
@@ -527,7 +585,17 @@
                 <w:sz w:val="24"/>
                 <w:szCs w:val="24"/>
               </w:rPr>
-              <w:t>Jumlah Hari</w:t>
+              <w:t>Jumlah</w:t>
+            </w:r>
+            <w:proofErr w:type="spellEnd"/>
+            <w:r>
+              <w:rPr>
+                <w:rFonts w:ascii="Times New Roman" w:eastAsia="Times New Roman" w:hAnsi="Times New Roman" w:cs="Times New Roman"/>
+                <w:b/>
+                <w:sz w:val="24"/>
+                <w:szCs w:val="24"/>
+              </w:rPr>
+              <w:t xml:space="preserve"> Hari</w:t>
             </w:r>
           </w:p>
         </w:tc>
@@ -647,15 +715,25 @@
                 <w:sz w:val="24"/>
                 <w:szCs w:val="24"/>
               </w:rPr>
-              <w:t>{#logs}</w:t>
-            </w:r>
-            <w:r>
-              <w:rPr>
-                <w:rFonts w:ascii="Times New Roman" w:eastAsia="Times New Roman" w:hAnsi="Times New Roman" w:cs="Times New Roman"/>
-                <w:sz w:val="24"/>
-                <w:szCs w:val="24"/>
-              </w:rPr>
-              <w:t>{No}</w:t>
+              <w:t>{#</w:t>
+            </w:r>
+            <w:proofErr w:type="gramStart"/>
+            <w:r>
+              <w:rPr>
+                <w:rFonts w:ascii="Times New Roman" w:eastAsia="Times New Roman" w:hAnsi="Times New Roman" w:cs="Times New Roman"/>
+                <w:sz w:val="24"/>
+                <w:szCs w:val="24"/>
+              </w:rPr>
+              <w:t>logs}{</w:t>
+            </w:r>
+            <w:proofErr w:type="gramEnd"/>
+            <w:r>
+              <w:rPr>
+                <w:rFonts w:ascii="Times New Roman" w:eastAsia="Times New Roman" w:hAnsi="Times New Roman" w:cs="Times New Roman"/>
+                <w:sz w:val="24"/>
+                <w:szCs w:val="24"/>
+              </w:rPr>
+              <w:t>No}</w:t>
             </w:r>
           </w:p>
         </w:tc>
@@ -733,6 +811,7 @@
               </w:rPr>
               <w:t>{</w:t>
             </w:r>
+            <w:proofErr w:type="spellStart"/>
             <w:r>
               <w:rPr>
                 <w:rFonts w:ascii="Times New Roman" w:eastAsia="Times New Roman" w:hAnsi="Times New Roman" w:cs="Times New Roman"/>
@@ -741,6 +820,7 @@
               </w:rPr>
               <w:t>Tanggal</w:t>
             </w:r>
+            <w:proofErr w:type="spellEnd"/>
             <w:r>
               <w:rPr>
                 <w:rFonts w:ascii="Times New Roman" w:eastAsia="Times New Roman" w:hAnsi="Times New Roman" w:cs="Times New Roman"/>
@@ -787,6 +867,7 @@
               </w:rPr>
               <w:t>{</w:t>
             </w:r>
+            <w:proofErr w:type="spellStart"/>
             <w:r>
               <w:rPr>
                 <w:rFonts w:ascii="Times New Roman" w:eastAsia="Times New Roman" w:hAnsi="Times New Roman" w:cs="Times New Roman"/>
@@ -795,6 +876,7 @@
               </w:rPr>
               <w:t>JamMasuk</w:t>
             </w:r>
+            <w:proofErr w:type="spellEnd"/>
             <w:r>
               <w:rPr>
                 <w:rFonts w:ascii="Times New Roman" w:eastAsia="Times New Roman" w:hAnsi="Times New Roman" w:cs="Times New Roman"/>
@@ -841,6 +923,7 @@
               </w:rPr>
               <w:t>{</w:t>
             </w:r>
+            <w:proofErr w:type="spellStart"/>
             <w:r>
               <w:rPr>
                 <w:rFonts w:ascii="Times New Roman" w:eastAsia="Times New Roman" w:hAnsi="Times New Roman" w:cs="Times New Roman"/>
@@ -849,6 +932,7 @@
               </w:rPr>
               <w:t>JamPulang</w:t>
             </w:r>
+            <w:proofErr w:type="spellEnd"/>
             <w:r>
               <w:rPr>
                 <w:rFonts w:ascii="Times New Roman" w:eastAsia="Times New Roman" w:hAnsi="Times New Roman" w:cs="Times New Roman"/>
@@ -1008,6 +1092,7 @@
                 <w:szCs w:val="24"/>
               </w:rPr>
             </w:pPr>
+            <w:proofErr w:type="gramStart"/>
             <w:r>
               <w:rPr>
                 <w:rFonts w:ascii="Times New Roman" w:eastAsia="Times New Roman" w:hAnsi="Times New Roman" w:cs="Times New Roman"/>
@@ -1016,6 +1101,7 @@
               </w:rPr>
               <w:t>{</w:t>
             </w:r>
+            <w:proofErr w:type="spellStart"/>
             <w:r>
               <w:rPr>
                 <w:rFonts w:ascii="Times New Roman" w:eastAsia="Times New Roman" w:hAnsi="Times New Roman" w:cs="Times New Roman"/>
@@ -1024,6 +1110,7 @@
               </w:rPr>
               <w:t>Aktivitas</w:t>
             </w:r>
+            <w:proofErr w:type="spellEnd"/>
             <w:r>
               <w:rPr>
                 <w:rFonts w:ascii="Times New Roman" w:eastAsia="Times New Roman" w:hAnsi="Times New Roman" w:cs="Times New Roman"/>
@@ -1038,7 +1125,16 @@
                 <w:sz w:val="24"/>
                 <w:szCs w:val="24"/>
               </w:rPr>
-              <w:t>{/logs}</w:t>
+              <w:t>{/</w:t>
+            </w:r>
+            <w:proofErr w:type="gramEnd"/>
+            <w:r>
+              <w:rPr>
+                <w:rFonts w:ascii="Times New Roman" w:eastAsia="Times New Roman" w:hAnsi="Times New Roman" w:cs="Times New Roman"/>
+                <w:sz w:val="24"/>
+                <w:szCs w:val="24"/>
+              </w:rPr>
+              <w:t>logs}</w:t>
             </w:r>
           </w:p>
         </w:tc>
@@ -1125,6 +1221,7 @@
               </w:rPr>
               <w:t>{</w:t>
             </w:r>
+            <w:proofErr w:type="spellStart"/>
             <w:r>
               <w:rPr>
                 <w:rFonts w:ascii="Times New Roman" w:eastAsia="Times New Roman" w:hAnsi="Times New Roman" w:cs="Times New Roman"/>
@@ -1133,6 +1230,7 @@
               </w:rPr>
               <w:t>JumlahJam</w:t>
             </w:r>
+            <w:proofErr w:type="spellEnd"/>
             <w:r>
               <w:rPr>
                 <w:rFonts w:ascii="Times New Roman" w:eastAsia="Times New Roman" w:hAnsi="Times New Roman" w:cs="Times New Roman"/>
@@ -1179,6 +1277,7 @@
               </w:rPr>
               <w:t>{</w:t>
             </w:r>
+            <w:proofErr w:type="spellStart"/>
             <w:r>
               <w:rPr>
                 <w:rFonts w:ascii="Times New Roman" w:eastAsia="Times New Roman" w:hAnsi="Times New Roman" w:cs="Times New Roman"/>
@@ -1187,6 +1286,7 @@
               </w:rPr>
               <w:t>JumlahHari</w:t>
             </w:r>
+            <w:proofErr w:type="spellEnd"/>
             <w:r>
               <w:rPr>
                 <w:rFonts w:ascii="Times New Roman" w:eastAsia="Times New Roman" w:hAnsi="Times New Roman" w:cs="Times New Roman"/>
@@ -1278,13 +1378,23 @@
                 <w:szCs w:val="24"/>
               </w:rPr>
             </w:pPr>
-            <w:r>
-              <w:rPr>
-                <w:rFonts w:ascii="Times New Roman" w:eastAsia="Times New Roman" w:hAnsi="Times New Roman" w:cs="Times New Roman"/>
-                <w:sz w:val="24"/>
-                <w:szCs w:val="24"/>
-              </w:rPr>
-              <w:t>Mengetahui,</w:t>
+            <w:proofErr w:type="spellStart"/>
+            <w:r>
+              <w:rPr>
+                <w:rFonts w:ascii="Times New Roman" w:eastAsia="Times New Roman" w:hAnsi="Times New Roman" w:cs="Times New Roman"/>
+                <w:sz w:val="24"/>
+                <w:szCs w:val="24"/>
+              </w:rPr>
+              <w:t>Mengetahui</w:t>
+            </w:r>
+            <w:proofErr w:type="spellEnd"/>
+            <w:r>
+              <w:rPr>
+                <w:rFonts w:ascii="Times New Roman" w:eastAsia="Times New Roman" w:hAnsi="Times New Roman" w:cs="Times New Roman"/>
+                <w:sz w:val="24"/>
+                <w:szCs w:val="24"/>
+              </w:rPr>
+              <w:t>,</w:t>
             </w:r>
           </w:p>
         </w:tc>
@@ -1314,7 +1424,25 @@
                 <w:sz w:val="24"/>
                 <w:szCs w:val="24"/>
               </w:rPr>
-              <w:t>{TanggalHariIni}</w:t>
+              <w:t>{</w:t>
+            </w:r>
+            <w:proofErr w:type="spellStart"/>
+            <w:r>
+              <w:rPr>
+                <w:rFonts w:ascii="Times New Roman" w:eastAsia="Times New Roman" w:hAnsi="Times New Roman" w:cs="Times New Roman"/>
+                <w:sz w:val="24"/>
+                <w:szCs w:val="24"/>
+              </w:rPr>
+              <w:t>TanggalHariIni</w:t>
+            </w:r>
+            <w:proofErr w:type="spellEnd"/>
+            <w:r>
+              <w:rPr>
+                <w:rFonts w:ascii="Times New Roman" w:eastAsia="Times New Roman" w:hAnsi="Times New Roman" w:cs="Times New Roman"/>
+                <w:sz w:val="24"/>
+                <w:szCs w:val="24"/>
+              </w:rPr>
+              <w:t>}</w:t>
             </w:r>
           </w:p>
         </w:tc>
@@ -1332,21 +1460,49 @@
                 <w:szCs w:val="24"/>
               </w:rPr>
             </w:pPr>
-            <w:r>
-              <w:rPr>
-                <w:rFonts w:ascii="Times New Roman" w:eastAsia="Times New Roman" w:hAnsi="Times New Roman" w:cs="Times New Roman"/>
-                <w:sz w:val="24"/>
-                <w:szCs w:val="24"/>
-              </w:rPr>
-              <w:t xml:space="preserve">Ketua Tim </w:t>
-            </w:r>
-            <w:r>
-              <w:rPr>
-                <w:rFonts w:ascii="Times New Roman" w:eastAsia="Times New Roman" w:hAnsi="Times New Roman" w:cs="Times New Roman"/>
-                <w:sz w:val="24"/>
-                <w:szCs w:val="24"/>
-              </w:rPr>
-              <w:t>{NamaPekerjaan}</w:t>
+            <w:proofErr w:type="spellStart"/>
+            <w:r>
+              <w:rPr>
+                <w:rFonts w:ascii="Times New Roman" w:eastAsia="Times New Roman" w:hAnsi="Times New Roman" w:cs="Times New Roman"/>
+                <w:sz w:val="24"/>
+                <w:szCs w:val="24"/>
+              </w:rPr>
+              <w:t>Ketua</w:t>
+            </w:r>
+            <w:proofErr w:type="spellEnd"/>
+            <w:r>
+              <w:rPr>
+                <w:rFonts w:ascii="Times New Roman" w:eastAsia="Times New Roman" w:hAnsi="Times New Roman" w:cs="Times New Roman"/>
+                <w:sz w:val="24"/>
+                <w:szCs w:val="24"/>
+              </w:rPr>
+              <w:t xml:space="preserve"> Tim </w:t>
+            </w:r>
+            <w:r>
+              <w:rPr>
+                <w:rFonts w:ascii="Times New Roman" w:eastAsia="Times New Roman" w:hAnsi="Times New Roman" w:cs="Times New Roman"/>
+                <w:sz w:val="24"/>
+                <w:szCs w:val="24"/>
+              </w:rPr>
+              <w:t>{</w:t>
+            </w:r>
+            <w:proofErr w:type="spellStart"/>
+            <w:r>
+              <w:rPr>
+                <w:rFonts w:ascii="Times New Roman" w:eastAsia="Times New Roman" w:hAnsi="Times New Roman" w:cs="Times New Roman"/>
+                <w:sz w:val="24"/>
+                <w:szCs w:val="24"/>
+              </w:rPr>
+              <w:t>NamaPekerjaan</w:t>
+            </w:r>
+            <w:proofErr w:type="spellEnd"/>
+            <w:r>
+              <w:rPr>
+                <w:rFonts w:ascii="Times New Roman" w:eastAsia="Times New Roman" w:hAnsi="Times New Roman" w:cs="Times New Roman"/>
+                <w:sz w:val="24"/>
+                <w:szCs w:val="24"/>
+              </w:rPr>
+              <w:t>}</w:t>
             </w:r>
             <w:r>
               <w:rPr>
@@ -1370,13 +1526,23 @@
                 <w:szCs w:val="24"/>
               </w:rPr>
             </w:pPr>
-            <w:r>
-              <w:rPr>
-                <w:rFonts w:ascii="Times New Roman" w:eastAsia="Times New Roman" w:hAnsi="Times New Roman" w:cs="Times New Roman"/>
-                <w:sz w:val="24"/>
-                <w:szCs w:val="24"/>
-              </w:rPr>
-              <w:t>Pembuat Daftar</w:t>
+            <w:proofErr w:type="spellStart"/>
+            <w:r>
+              <w:rPr>
+                <w:rFonts w:ascii="Times New Roman" w:eastAsia="Times New Roman" w:hAnsi="Times New Roman" w:cs="Times New Roman"/>
+                <w:sz w:val="24"/>
+                <w:szCs w:val="24"/>
+              </w:rPr>
+              <w:t>Pembuat</w:t>
+            </w:r>
+            <w:proofErr w:type="spellEnd"/>
+            <w:r>
+              <w:rPr>
+                <w:rFonts w:ascii="Times New Roman" w:eastAsia="Times New Roman" w:hAnsi="Times New Roman" w:cs="Times New Roman"/>
+                <w:sz w:val="24"/>
+                <w:szCs w:val="24"/>
+              </w:rPr>
+              <w:t xml:space="preserve"> Daftar</w:t>
             </w:r>
           </w:p>
         </w:tc>
@@ -1537,7 +1703,25 @@
                 <w:sz w:val="24"/>
                 <w:szCs w:val="24"/>
               </w:rPr>
-              <w:t>{NamaAsisten}</w:t>
+              <w:t>{</w:t>
+            </w:r>
+            <w:proofErr w:type="spellStart"/>
+            <w:r>
+              <w:rPr>
+                <w:rFonts w:ascii="Times New Roman" w:eastAsia="Times New Roman" w:hAnsi="Times New Roman" w:cs="Times New Roman"/>
+                <w:sz w:val="24"/>
+                <w:szCs w:val="24"/>
+              </w:rPr>
+              <w:t>NamaAsisten</w:t>
+            </w:r>
+            <w:proofErr w:type="spellEnd"/>
+            <w:r>
+              <w:rPr>
+                <w:rFonts w:ascii="Times New Roman" w:eastAsia="Times New Roman" w:hAnsi="Times New Roman" w:cs="Times New Roman"/>
+                <w:sz w:val="24"/>
+                <w:szCs w:val="24"/>
+              </w:rPr>
+              <w:t>}</w:t>
             </w:r>
           </w:p>
         </w:tc>

</xml_diff>